<commit_message>
Create csv file, add copyright to scenario
</commit_message>
<xml_diff>
--- a/module-06/lab-06/final-project/EvolutionOfPittsburghBridges/final-project-mapping-scenario.docx
+++ b/module-06/lab-06/final-project/EvolutionOfPittsburghBridges/final-project-mapping-scenario.docx
@@ -66,7 +66,13 @@
         <w:t xml:space="preserve"> both show all of the city's bridges throughout history on one map.</w:t>
       </w:r>
       <w:r>
-        <w:t xml:space="preserve"> After learning that the theme of this year's NACIS conference is "Mapping Change", I wanted to create a way users to explore </w:t>
+        <w:t xml:space="preserve"> After learning that the theme of this year's NACIS conference is "Mapping Change", I wanted to create a way </w:t>
+      </w:r>
+      <w:r>
+        <w:t xml:space="preserve">for </w:t>
+      </w:r>
+      <w:r>
+        <w:t xml:space="preserve">users to explore </w:t>
       </w:r>
       <w:r>
         <w:t xml:space="preserve">how the city's bridge landscape </w:t>
@@ -80,13 +86,28 @@
     </w:p>
     <w:p>
       <w:r>
-        <w:t>My goal with this map is to provide users with an</w:t>
+        <w:t xml:space="preserve">My goal </w:t>
+      </w:r>
+      <w:r>
+        <w:t xml:space="preserve">is </w:t>
+      </w:r>
+      <w:r>
+        <w:t>to provide users with an</w:t>
       </w:r>
       <w:r>
         <w:t xml:space="preserve"> interactive map </w:t>
       </w:r>
       <w:r>
-        <w:t xml:space="preserve">to learn more about the bridges of Pittsburgh and </w:t>
+        <w:t xml:space="preserve">where they can </w:t>
+      </w:r>
+      <w:r>
+        <w:t xml:space="preserve">learn more about the </w:t>
+      </w:r>
+      <w:r>
+        <w:t xml:space="preserve">river </w:t>
+      </w:r>
+      <w:r>
+        <w:t xml:space="preserve">bridges of Pittsburgh and </w:t>
       </w:r>
       <w:r>
         <w:t xml:space="preserve">examine </w:t>
@@ -112,7 +133,13 @@
         <w:t xml:space="preserve">The </w:t>
       </w:r>
       <w:r>
-        <w:t>bridges will be symbolized by their design type (</w:t>
+        <w:t>bridges will be symbolized by their</w:t>
+      </w:r>
+      <w:r>
+        <w:t xml:space="preserve"> primary</w:t>
+      </w:r>
+      <w:r>
+        <w:t xml:space="preserve"> design type (</w:t>
       </w:r>
       <w:r>
         <w:t>e.g. covered, truss, arch, suspension, beam, etc.</w:t>
@@ -273,7 +300,16 @@
         <w:t xml:space="preserve"> Pittsburgh's river</w:t>
       </w:r>
       <w:r>
-        <w:t xml:space="preserve"> bridges, symbolized by their design type</w:t>
+        <w:t xml:space="preserve"> bridges, symbolized by their </w:t>
+      </w:r>
+      <w:r>
+        <w:t>primary design</w:t>
+      </w:r>
+      <w:r>
+        <w:t xml:space="preserve"> type</w:t>
+      </w:r>
+      <w:r>
+        <w:t xml:space="preserve"> (e.g. covered, truss, arch, suspension, beam, etc.)</w:t>
       </w:r>
     </w:p>
     <w:p>
@@ -336,10 +372,14 @@
         </w:numPr>
       </w:pPr>
       <w:r>
+        <w:lastRenderedPageBreak/>
         <w:t xml:space="preserve">Scroll a time slider bar to see </w:t>
       </w:r>
       <w:r>
-        <w:t>how the city's bridge landscape appeared in a particular year</w:t>
+        <w:t xml:space="preserve">which river bridges existed in the city </w:t>
+      </w:r>
+      <w:r>
+        <w:t>in a particular year</w:t>
       </w:r>
     </w:p>
     <w:p>
@@ -347,7 +387,6 @@
         <w:pStyle w:val="Heading1"/>
       </w:pPr>
       <w:r>
-        <w:lastRenderedPageBreak/>
         <w:t>Data Source</w:t>
       </w:r>
       <w:r>
@@ -367,7 +406,19 @@
     </w:p>
     <w:p>
       <w:r>
-        <w:t xml:space="preserve">Photos will be stored on the web server and are </w:t>
+        <w:t>Photos</w:t>
+      </w:r>
+      <w:r>
+        <w:t xml:space="preserve"> and drawings </w:t>
+      </w:r>
+      <w:r>
+        <w:t xml:space="preserve">will be stored on the web server </w:t>
+      </w:r>
+      <w:r>
+        <w:t xml:space="preserve">with the paths and names specified in the CSV file. They </w:t>
+      </w:r>
+      <w:r>
+        <w:t xml:space="preserve">are </w:t>
       </w:r>
       <w:r>
         <w:t xml:space="preserve">included </w:t>
@@ -377,54 +428,98 @@
       </w:r>
     </w:p>
     <w:p>
-      <w:pPr>
-        <w:pStyle w:val="Heading1"/>
-      </w:pPr>
-      <w:r>
-        <w:t>Technology Stack</w:t>
+      <w:r>
+        <w:t xml:space="preserve">Bridge data and photos were acquired from </w:t>
+      </w:r>
+      <w:r>
+        <w:rPr>
+          <w:i/>
+        </w:rPr>
+        <w:t>Pittsburgh's Bridges (Images of America)</w:t>
+      </w:r>
+      <w:r>
+        <w:t xml:space="preserve"> (</w:t>
+      </w:r>
+      <w:r>
+        <w:t>Arcadia Publishing</w:t>
+      </w:r>
+      <w:r>
+        <w:t>)</w:t>
+      </w:r>
+      <w:r>
+        <w:t>,</w:t>
+      </w:r>
+      <w:r>
+        <w:t xml:space="preserve"> </w:t>
+      </w:r>
+      <w:r>
+        <w:t>Bruce Cridlebaugh</w:t>
+      </w:r>
+      <w:r>
+        <w:t xml:space="preserve"> (</w:t>
+      </w:r>
+      <w:hyperlink r:id="rId6" w:history="1">
+        <w:r>
+          <w:rPr>
+            <w:rStyle w:val="Hyperlink"/>
+          </w:rPr>
+          <w:t>www.pghbridges.com</w:t>
+        </w:r>
+      </w:hyperlink>
+      <w:r>
+        <w:t>)</w:t>
+      </w:r>
+      <w:r>
+        <w:t>, or Todd Wilson and should not be distributed.</w:t>
       </w:r>
     </w:p>
     <w:p>
-      <w:r>
-        <w:t xml:space="preserve">The CSV data will be imported </w:t>
-      </w:r>
-      <w:r>
-        <w:t>into the map via the Omnivore plugin.</w:t>
+      <w:pPr>
+        <w:pStyle w:val="Heading1"/>
+      </w:pPr>
+      <w:r>
+        <w:t>Technology Stack</w:t>
       </w:r>
     </w:p>
     <w:p>
       <w:r>
-        <w:t xml:space="preserve">The map will use the Leaflet JavaScript </w:t>
-      </w:r>
-      <w:r>
-        <w:t xml:space="preserve">library for the primary map development and the </w:t>
-      </w:r>
-      <w:r>
-        <w:t>Mapbox</w:t>
-      </w:r>
-      <w:r>
-        <w:t xml:space="preserve"> </w:t>
-      </w:r>
-      <w:r>
-        <w:t>JavaScript library</w:t>
-      </w:r>
-      <w:r>
-        <w:t xml:space="preserve"> to support point clustering and searching (geocoding) functionality.</w:t>
+        <w:t xml:space="preserve">The CSV data will be imported </w:t>
+      </w:r>
+      <w:r>
+        <w:t>into the map via the Omnivore plugin.</w:t>
       </w:r>
     </w:p>
     <w:p>
       <w:r>
+        <w:t xml:space="preserve">The map will use the Leaflet JavaScript </w:t>
+      </w:r>
+      <w:r>
+        <w:t xml:space="preserve">library for the primary map development and the </w:t>
+      </w:r>
+      <w:r>
+        <w:t>Mapbox</w:t>
+      </w:r>
+      <w:r>
+        <w:t xml:space="preserve"> </w:t>
+      </w:r>
+      <w:r>
+        <w:t>JavaScript library</w:t>
+      </w:r>
+      <w:r>
+        <w:t xml:space="preserve"> to support point clustering and searching (geocoding) functionality.</w:t>
+      </w:r>
+    </w:p>
+    <w:p>
+      <w:r>
         <w:t>The site will initially be hosted on GitHub pages (skeetidot.github.io/</w:t>
       </w:r>
-      <w:proofErr w:type="spellStart"/>
       <w:r>
         <w:t>pittsburghbridges</w:t>
       </w:r>
-      <w:proofErr w:type="spellEnd"/>
       <w:r>
         <w:t>) , with the hopes of ultimately hosting it on my own web server (</w:t>
       </w:r>
-      <w:hyperlink r:id="rId6" w:history="1">
+      <w:hyperlink r:id="rId7" w:history="1">
         <w:r>
           <w:rPr>
             <w:rStyle w:val="Hyperlink"/>

</xml_diff>